<commit_message>
Comments on Integration/Config model
Comments regarding Integration and Configuration model proposed
</commit_message>
<xml_diff>
--- a/Integrate_Method_AW.docx
+++ b/Integrate_Method_AW.docx
@@ -19,7 +19,23 @@
     </w:p>
     <w:p>
       <w:r>
-        <w:t>Integrate &amp; Configure:</w:t>
+        <w:t xml:space="preserve">Integrate &amp; </w:t>
+      </w:r>
+      <w:commentRangeStart w:id="0"/>
+      <w:proofErr w:type="gramStart"/>
+      <w:r>
+        <w:t>Configure</w:t>
+      </w:r>
+      <w:commentRangeEnd w:id="0"/>
+      <w:proofErr w:type="gramEnd"/>
+      <w:r>
+        <w:rPr>
+          <w:rStyle w:val="CommentReference"/>
+        </w:rPr>
+        <w:commentReference w:id="0"/>
+      </w:r>
+      <w:r>
+        <w:t>:</w:t>
       </w:r>
     </w:p>
     <w:p>
@@ -433,6 +449,45 @@
     </w:sectPr>
   </w:body>
 </w:document>
+</file>
+
+<file path=word/comments.xml><?xml version="1.0" encoding="utf-8"?>
+<w:comments xmlns:wpc="http://schemas.microsoft.com/office/word/2010/wordprocessingCanvas" xmlns:cx="http://schemas.microsoft.com/office/drawing/2014/chartex" xmlns:cx1="http://schemas.microsoft.com/office/drawing/2015/9/8/chartex" xmlns:cx2="http://schemas.microsoft.com/office/drawing/2015/10/21/chartex" xmlns:cx3="http://schemas.microsoft.com/office/drawing/2016/5/9/chartex" xmlns:cx4="http://schemas.microsoft.com/office/drawing/2016/5/10/chartex" xmlns:cx5="http://schemas.microsoft.com/office/drawing/2016/5/11/chartex" xmlns:cx6="http://schemas.microsoft.com/office/drawing/2016/5/12/chartex" xmlns:cx7="http://schemas.microsoft.com/office/drawing/2016/5/13/chartex" xmlns:cx8="http://schemas.microsoft.com/office/drawing/2016/5/14/chartex" xmlns:mc="http://schemas.openxmlformats.org/markup-compatibility/2006" xmlns:aink="http://schemas.microsoft.com/office/drawing/2016/ink" xmlns:am3d="http://schemas.microsoft.com/office/drawing/2017/model3d" xmlns:o="urn:schemas-microsoft-com:office:office" xmlns:r="http://schemas.openxmlformats.org/officeDocument/2006/relationships" xmlns:m="http://schemas.openxmlformats.org/officeDocument/2006/math" xmlns:v="urn:schemas-microsoft-com:vml" xmlns:wp14="http://schemas.microsoft.com/office/word/2010/wordprocessingDrawing" xmlns:wp="http://schemas.openxmlformats.org/drawingml/2006/wordprocessingDrawing" xmlns:w10="urn:schemas-microsoft-com:office:word" xmlns:w="http://schemas.openxmlformats.org/wordprocessingml/2006/main" xmlns:w14="http://schemas.microsoft.com/office/word/2010/wordml" xmlns:w15="http://schemas.microsoft.com/office/word/2012/wordml" xmlns:w16cex="http://schemas.microsoft.com/office/word/2018/wordml/cex" xmlns:w16cid="http://schemas.microsoft.com/office/word/2016/wordml/cid" xmlns:w16="http://schemas.microsoft.com/office/word/2018/wordml" xmlns:w16sdtdh="http://schemas.microsoft.com/office/word/2020/wordml/sdtdatahash" xmlns:w16se="http://schemas.microsoft.com/office/word/2015/wordml/symex" xmlns:wpg="http://schemas.microsoft.com/office/word/2010/wordprocessingGroup" xmlns:wpi="http://schemas.microsoft.com/office/word/2010/wordprocessingInk" xmlns:wne="http://schemas.microsoft.com/office/word/2006/wordml" xmlns:wps="http://schemas.microsoft.com/office/word/2010/wordprocessingShape" mc:Ignorable="w14 w15 w16se w16cid w16 w16cex w16sdtdh wp14">
+  <w:comment w:id="0" w:author="Salgueiro, Kaycee A." w:date="2021-05-30T22:18:00Z" w:initials="SKA">
+    <w:p>
+      <w:pPr>
+        <w:pStyle w:val="CommentText"/>
+      </w:pPr>
+      <w:r>
+        <w:rPr>
+          <w:rStyle w:val="CommentReference"/>
+        </w:rPr>
+        <w:annotationRef/>
+      </w:r>
+      <w:r>
+        <w:t>Looks the same as waterfall method, not a lot of explanation on components that already exist that can be used in this project. No explanation on how these existing parts can be modified and adapted into program. Rejecting based on lack of information, but outline is clearly defined and understood.</w:t>
+      </w:r>
+    </w:p>
+  </w:comment>
+</w:comments>
+</file>
+
+<file path=word/commentsExtended.xml><?xml version="1.0" encoding="utf-8"?>
+<w15:commentsEx xmlns:wpc="http://schemas.microsoft.com/office/word/2010/wordprocessingCanvas" xmlns:cx="http://schemas.microsoft.com/office/drawing/2014/chartex" xmlns:cx1="http://schemas.microsoft.com/office/drawing/2015/9/8/chartex" xmlns:cx2="http://schemas.microsoft.com/office/drawing/2015/10/21/chartex" xmlns:cx3="http://schemas.microsoft.com/office/drawing/2016/5/9/chartex" xmlns:cx4="http://schemas.microsoft.com/office/drawing/2016/5/10/chartex" xmlns:cx5="http://schemas.microsoft.com/office/drawing/2016/5/11/chartex" xmlns:cx6="http://schemas.microsoft.com/office/drawing/2016/5/12/chartex" xmlns:cx7="http://schemas.microsoft.com/office/drawing/2016/5/13/chartex" xmlns:cx8="http://schemas.microsoft.com/office/drawing/2016/5/14/chartex" xmlns:mc="http://schemas.openxmlformats.org/markup-compatibility/2006" xmlns:aink="http://schemas.microsoft.com/office/drawing/2016/ink" xmlns:am3d="http://schemas.microsoft.com/office/drawing/2017/model3d" xmlns:o="urn:schemas-microsoft-com:office:office" xmlns:r="http://schemas.openxmlformats.org/officeDocument/2006/relationships" xmlns:m="http://schemas.openxmlformats.org/officeDocument/2006/math" xmlns:v="urn:schemas-microsoft-com:vml" xmlns:wp14="http://schemas.microsoft.com/office/word/2010/wordprocessingDrawing" xmlns:wp="http://schemas.openxmlformats.org/drawingml/2006/wordprocessingDrawing" xmlns:w10="urn:schemas-microsoft-com:office:word" xmlns:w="http://schemas.openxmlformats.org/wordprocessingml/2006/main" xmlns:w14="http://schemas.microsoft.com/office/word/2010/wordml" xmlns:w15="http://schemas.microsoft.com/office/word/2012/wordml" xmlns:w16cex="http://schemas.microsoft.com/office/word/2018/wordml/cex" xmlns:w16cid="http://schemas.microsoft.com/office/word/2016/wordml/cid" xmlns:w16="http://schemas.microsoft.com/office/word/2018/wordml" xmlns:w16sdtdh="http://schemas.microsoft.com/office/word/2020/wordml/sdtdatahash" xmlns:w16se="http://schemas.microsoft.com/office/word/2015/wordml/symex" xmlns:wpg="http://schemas.microsoft.com/office/word/2010/wordprocessingGroup" xmlns:wpi="http://schemas.microsoft.com/office/word/2010/wordprocessingInk" xmlns:wne="http://schemas.microsoft.com/office/word/2006/wordml" xmlns:wps="http://schemas.microsoft.com/office/word/2010/wordprocessingShape" mc:Ignorable="w14 w15 w16se w16cid w16 w16cex w16sdtdh wp14">
+  <w15:commentEx w15:paraId="7F71B504" w15:done="0"/>
+</w15:commentsEx>
+</file>
+
+<file path=word/commentsExtensible.xml><?xml version="1.0" encoding="utf-8"?>
+<w16cex:commentsExtensible xmlns:wpc="http://schemas.microsoft.com/office/word/2010/wordprocessingCanvas" xmlns:cx="http://schemas.microsoft.com/office/drawing/2014/chartex" xmlns:cx1="http://schemas.microsoft.com/office/drawing/2015/9/8/chartex" xmlns:cx2="http://schemas.microsoft.com/office/drawing/2015/10/21/chartex" xmlns:cx3="http://schemas.microsoft.com/office/drawing/2016/5/9/chartex" xmlns:cx4="http://schemas.microsoft.com/office/drawing/2016/5/10/chartex" xmlns:cx5="http://schemas.microsoft.com/office/drawing/2016/5/11/chartex" xmlns:cx6="http://schemas.microsoft.com/office/drawing/2016/5/12/chartex" xmlns:cx7="http://schemas.microsoft.com/office/drawing/2016/5/13/chartex" xmlns:cx8="http://schemas.microsoft.com/office/drawing/2016/5/14/chartex" xmlns:mc="http://schemas.openxmlformats.org/markup-compatibility/2006" xmlns:aink="http://schemas.microsoft.com/office/drawing/2016/ink" xmlns:am3d="http://schemas.microsoft.com/office/drawing/2017/model3d" xmlns:o="urn:schemas-microsoft-com:office:office" xmlns:r="http://schemas.openxmlformats.org/officeDocument/2006/relationships" xmlns:m="http://schemas.openxmlformats.org/officeDocument/2006/math" xmlns:v="urn:schemas-microsoft-com:vml" xmlns:wp14="http://schemas.microsoft.com/office/word/2010/wordprocessingDrawing" xmlns:wp="http://schemas.openxmlformats.org/drawingml/2006/wordprocessingDrawing" xmlns:w10="urn:schemas-microsoft-com:office:word" xmlns:w="http://schemas.openxmlformats.org/wordprocessingml/2006/main" xmlns:w14="http://schemas.microsoft.com/office/word/2010/wordml" xmlns:w15="http://schemas.microsoft.com/office/word/2012/wordml" xmlns:w16cex="http://schemas.microsoft.com/office/word/2018/wordml/cex" xmlns:w16cid="http://schemas.microsoft.com/office/word/2016/wordml/cid" xmlns:w16="http://schemas.microsoft.com/office/word/2018/wordml" xmlns:w16sdtdh="http://schemas.microsoft.com/office/word/2020/wordml/sdtdatahash" xmlns:w16se="http://schemas.microsoft.com/office/word/2015/wordml/symex" xmlns:wpg="http://schemas.microsoft.com/office/word/2010/wordprocessingGroup" xmlns:wpi="http://schemas.microsoft.com/office/word/2010/wordprocessingInk" xmlns:wne="http://schemas.microsoft.com/office/word/2006/wordml" xmlns:wps="http://schemas.microsoft.com/office/word/2010/wordprocessingShape" mc:Ignorable="w14 w15 w16se w16cid w16 w16cex w16sdtdh wp14">
+  <w16cex:commentExtensible w16cex:durableId="245E8DB1" w16cex:dateUtc="2021-05-31T02:18:00Z"/>
+</w16cex:commentsExtensible>
+</file>
+
+<file path=word/commentsIds.xml><?xml version="1.0" encoding="utf-8"?>
+<w16cid:commentsIds xmlns:wpc="http://schemas.microsoft.com/office/word/2010/wordprocessingCanvas" xmlns:cx="http://schemas.microsoft.com/office/drawing/2014/chartex" xmlns:cx1="http://schemas.microsoft.com/office/drawing/2015/9/8/chartex" xmlns:cx2="http://schemas.microsoft.com/office/drawing/2015/10/21/chartex" xmlns:cx3="http://schemas.microsoft.com/office/drawing/2016/5/9/chartex" xmlns:cx4="http://schemas.microsoft.com/office/drawing/2016/5/10/chartex" xmlns:cx5="http://schemas.microsoft.com/office/drawing/2016/5/11/chartex" xmlns:cx6="http://schemas.microsoft.com/office/drawing/2016/5/12/chartex" xmlns:cx7="http://schemas.microsoft.com/office/drawing/2016/5/13/chartex" xmlns:cx8="http://schemas.microsoft.com/office/drawing/2016/5/14/chartex" xmlns:mc="http://schemas.openxmlformats.org/markup-compatibility/2006" xmlns:aink="http://schemas.microsoft.com/office/drawing/2016/ink" xmlns:am3d="http://schemas.microsoft.com/office/drawing/2017/model3d" xmlns:o="urn:schemas-microsoft-com:office:office" xmlns:r="http://schemas.openxmlformats.org/officeDocument/2006/relationships" xmlns:m="http://schemas.openxmlformats.org/officeDocument/2006/math" xmlns:v="urn:schemas-microsoft-com:vml" xmlns:wp14="http://schemas.microsoft.com/office/word/2010/wordprocessingDrawing" xmlns:wp="http://schemas.openxmlformats.org/drawingml/2006/wordprocessingDrawing" xmlns:w10="urn:schemas-microsoft-com:office:word" xmlns:w="http://schemas.openxmlformats.org/wordprocessingml/2006/main" xmlns:w14="http://schemas.microsoft.com/office/word/2010/wordml" xmlns:w15="http://schemas.microsoft.com/office/word/2012/wordml" xmlns:w16cex="http://schemas.microsoft.com/office/word/2018/wordml/cex" xmlns:w16cid="http://schemas.microsoft.com/office/word/2016/wordml/cid" xmlns:w16="http://schemas.microsoft.com/office/word/2018/wordml" xmlns:w16sdtdh="http://schemas.microsoft.com/office/word/2020/wordml/sdtdatahash" xmlns:w16se="http://schemas.microsoft.com/office/word/2015/wordml/symex" xmlns:wpg="http://schemas.microsoft.com/office/word/2010/wordprocessingGroup" xmlns:wpi="http://schemas.microsoft.com/office/word/2010/wordprocessingInk" xmlns:wne="http://schemas.microsoft.com/office/word/2006/wordml" xmlns:wps="http://schemas.microsoft.com/office/word/2010/wordprocessingShape" mc:Ignorable="w14 w15 w16se w16cid w16 w16cex w16sdtdh wp14">
+  <w16cid:commentId w16cid:paraId="7F71B504" w16cid:durableId="245E8DB1"/>
+</w16cid:commentsIds>
 </file>
 
 <file path=word/numbering.xml><?xml version="1.0" encoding="utf-8"?>
@@ -889,6 +944,14 @@
     <w:abstractNumId w:val="4"/>
   </w:num>
 </w:numbering>
+</file>
+
+<file path=word/people.xml><?xml version="1.0" encoding="utf-8"?>
+<w15:people xmlns:wpc="http://schemas.microsoft.com/office/word/2010/wordprocessingCanvas" xmlns:cx="http://schemas.microsoft.com/office/drawing/2014/chartex" xmlns:cx1="http://schemas.microsoft.com/office/drawing/2015/9/8/chartex" xmlns:cx2="http://schemas.microsoft.com/office/drawing/2015/10/21/chartex" xmlns:cx3="http://schemas.microsoft.com/office/drawing/2016/5/9/chartex" xmlns:cx4="http://schemas.microsoft.com/office/drawing/2016/5/10/chartex" xmlns:cx5="http://schemas.microsoft.com/office/drawing/2016/5/11/chartex" xmlns:cx6="http://schemas.microsoft.com/office/drawing/2016/5/12/chartex" xmlns:cx7="http://schemas.microsoft.com/office/drawing/2016/5/13/chartex" xmlns:cx8="http://schemas.microsoft.com/office/drawing/2016/5/14/chartex" xmlns:mc="http://schemas.openxmlformats.org/markup-compatibility/2006" xmlns:aink="http://schemas.microsoft.com/office/drawing/2016/ink" xmlns:am3d="http://schemas.microsoft.com/office/drawing/2017/model3d" xmlns:o="urn:schemas-microsoft-com:office:office" xmlns:r="http://schemas.openxmlformats.org/officeDocument/2006/relationships" xmlns:m="http://schemas.openxmlformats.org/officeDocument/2006/math" xmlns:v="urn:schemas-microsoft-com:vml" xmlns:wp14="http://schemas.microsoft.com/office/word/2010/wordprocessingDrawing" xmlns:wp="http://schemas.openxmlformats.org/drawingml/2006/wordprocessingDrawing" xmlns:w10="urn:schemas-microsoft-com:office:word" xmlns:w="http://schemas.openxmlformats.org/wordprocessingml/2006/main" xmlns:w14="http://schemas.microsoft.com/office/word/2010/wordml" xmlns:w15="http://schemas.microsoft.com/office/word/2012/wordml" xmlns:w16cex="http://schemas.microsoft.com/office/word/2018/wordml/cex" xmlns:w16cid="http://schemas.microsoft.com/office/word/2016/wordml/cid" xmlns:w16="http://schemas.microsoft.com/office/word/2018/wordml" xmlns:w16sdtdh="http://schemas.microsoft.com/office/word/2020/wordml/sdtdatahash" xmlns:w16se="http://schemas.microsoft.com/office/word/2015/wordml/symex" xmlns:wpg="http://schemas.microsoft.com/office/word/2010/wordprocessingGroup" xmlns:wpi="http://schemas.microsoft.com/office/word/2010/wordprocessingInk" xmlns:wne="http://schemas.microsoft.com/office/word/2006/wordml" xmlns:wps="http://schemas.microsoft.com/office/word/2010/wordprocessingShape" mc:Ignorable="w14 w15 w16se w16cid w16 w16cex w16sdtdh wp14">
+  <w15:person w15:author="Salgueiro, Kaycee A.">
+    <w15:presenceInfo w15:providerId="AD" w15:userId="S::salgueirok@wit.edu::2ca3cc82-e344-461f-81be-48a959b15731"/>
+  </w15:person>
+</w15:people>
 </file>
 
 <file path=word/styles.xml><?xml version="1.0" encoding="utf-8"?>
@@ -1334,6 +1397,76 @@
       <w:contextualSpacing/>
     </w:pPr>
   </w:style>
+  <w:style w:type="character" w:styleId="CommentReference">
+    <w:name w:val="annotation reference"/>
+    <w:basedOn w:val="DefaultParagraphFont"/>
+    <w:uiPriority w:val="99"/>
+    <w:semiHidden/>
+    <w:unhideWhenUsed/>
+    <w:rsid w:val="002B2069"/>
+    <w:rPr>
+      <w:sz w:val="16"/>
+      <w:szCs w:val="16"/>
+    </w:rPr>
+  </w:style>
+  <w:style w:type="paragraph" w:styleId="CommentText">
+    <w:name w:val="annotation text"/>
+    <w:basedOn w:val="Normal"/>
+    <w:link w:val="CommentTextChar"/>
+    <w:uiPriority w:val="99"/>
+    <w:semiHidden/>
+    <w:unhideWhenUsed/>
+    <w:rsid w:val="002B2069"/>
+    <w:pPr>
+      <w:spacing w:line="240" w:lineRule="auto"/>
+    </w:pPr>
+    <w:rPr>
+      <w:sz w:val="20"/>
+      <w:szCs w:val="20"/>
+    </w:rPr>
+  </w:style>
+  <w:style w:type="character" w:customStyle="1" w:styleId="CommentTextChar">
+    <w:name w:val="Comment Text Char"/>
+    <w:basedOn w:val="DefaultParagraphFont"/>
+    <w:link w:val="CommentText"/>
+    <w:uiPriority w:val="99"/>
+    <w:semiHidden/>
+    <w:rsid w:val="002B2069"/>
+    <w:rPr>
+      <w:rFonts w:ascii="Times New Roman" w:hAnsi="Times New Roman" w:cs="Times New Roman"/>
+      <w:sz w:val="20"/>
+      <w:szCs w:val="20"/>
+    </w:rPr>
+  </w:style>
+  <w:style w:type="paragraph" w:styleId="CommentSubject">
+    <w:name w:val="annotation subject"/>
+    <w:basedOn w:val="CommentText"/>
+    <w:next w:val="CommentText"/>
+    <w:link w:val="CommentSubjectChar"/>
+    <w:uiPriority w:val="99"/>
+    <w:semiHidden/>
+    <w:unhideWhenUsed/>
+    <w:rsid w:val="002B2069"/>
+    <w:rPr>
+      <w:b/>
+      <w:bCs/>
+    </w:rPr>
+  </w:style>
+  <w:style w:type="character" w:customStyle="1" w:styleId="CommentSubjectChar">
+    <w:name w:val="Comment Subject Char"/>
+    <w:basedOn w:val="CommentTextChar"/>
+    <w:link w:val="CommentSubject"/>
+    <w:uiPriority w:val="99"/>
+    <w:semiHidden/>
+    <w:rsid w:val="002B2069"/>
+    <w:rPr>
+      <w:rFonts w:ascii="Times New Roman" w:hAnsi="Times New Roman" w:cs="Times New Roman"/>
+      <w:b/>
+      <w:bCs/>
+      <w:sz w:val="20"/>
+      <w:szCs w:val="20"/>
+    </w:rPr>
+  </w:style>
 </w:styles>
 </file>
 

</xml_diff>